<commit_message>
- some examples of calculation - updated doc
</commit_message>
<xml_diff>
--- a/docs/final_documentation.docx
+++ b/docs/final_documentation.docx
@@ -125,10 +125,7 @@
       </w:r>
       <w:r>
         <w:tab/>
-        <w:t xml:space="preserve">- </w:t>
-      </w:r>
-      <w:r>
-        <w:t xml:space="preserve"> zawierający wektor sal i zamówień celem zarządzania nimi</w:t>
+        <w:t>-  zawierający wektor sal i zamówień celem zarządzania nimi</w:t>
       </w:r>
     </w:p>
     <w:p>
@@ -153,38 +150,21 @@
       </w:r>
       <w:r>
         <w:tab/>
-        <w:t>- zawierające ID w postaci ciągu znaków, identyf</w:t>
-      </w:r>
-      <w:r>
-        <w:t xml:space="preserve">ikujące daną salę </w:t>
-      </w:r>
-      <w:r>
-        <w:tab/>
-      </w:r>
-      <w:r>
-        <w:tab/>
-        <w:t xml:space="preserve">wykładową, </w:t>
-      </w:r>
-      <w:r>
-        <w:t xml:space="preserve">całkowitą zajętość sali liczoną w trakcie dodawania </w:t>
-      </w:r>
-      <w:r>
-        <w:tab/>
-      </w:r>
-      <w:r>
-        <w:tab/>
-      </w:r>
-      <w:r>
-        <w:t>nowych zajęć,</w:t>
-      </w:r>
-      <w:r>
-        <w:t xml:space="preserve"> </w:t>
-      </w:r>
-      <w:r>
-        <w:t>oraz listę przy</w:t>
-      </w:r>
-      <w:r>
-        <w:t>porządkowanych do niej wykładów</w:t>
+        <w:t xml:space="preserve">- zawierające ID w postaci ciągu znaków, identyfikujące daną salę </w:t>
+      </w:r>
+      <w:r>
+        <w:tab/>
+      </w:r>
+      <w:r>
+        <w:tab/>
+        <w:t xml:space="preserve">wykładową, całkowitą zajętość sali liczoną w trakcie dodawania </w:t>
+      </w:r>
+      <w:r>
+        <w:tab/>
+      </w:r>
+      <w:r>
+        <w:tab/>
+        <w:t>nowych zajęć, oraz listę przyporządkowanych do niej wykładów</w:t>
       </w:r>
     </w:p>
     <w:p>
@@ -209,23 +189,14 @@
       </w:r>
       <w:r>
         <w:tab/>
-        <w:t>- prosta klasa zawierająca ID w postaci ciągu</w:t>
-      </w:r>
-      <w:r>
-        <w:t xml:space="preserve"> znaków, identyfikująca </w:t>
-      </w:r>
-      <w:r>
-        <w:tab/>
-      </w:r>
-      <w:r>
-        <w:tab/>
-        <w:t xml:space="preserve">dane </w:t>
-      </w:r>
-      <w:r>
-        <w:t>zamówienie, czas rozpocz</w:t>
-      </w:r>
-      <w:r>
-        <w:t>ęcia i czas zakończenia wykładu</w:t>
+        <w:t xml:space="preserve">- prosta klasa zawierająca ID w postaci ciągu znaków, identyfikująca </w:t>
+      </w:r>
+      <w:r>
+        <w:tab/>
+      </w:r>
+      <w:r>
+        <w:tab/>
+        <w:t>dane zamówienie, czas rozpoczęcia i czas zakończenia wykładu</w:t>
       </w:r>
     </w:p>
     <w:p>
@@ -250,46 +221,30 @@
       </w:r>
       <w:r>
         <w:tab/>
-      </w:r>
-      <w:r>
-        <w:t>- klasa przechowująca mapę sal wykładowych z klu</w:t>
-      </w:r>
-      <w:r>
-        <w:t xml:space="preserve">czem jako ID danej </w:t>
-      </w:r>
-      <w:r>
-        <w:tab/>
-      </w:r>
-      <w:r>
-        <w:tab/>
-        <w:t xml:space="preserve">sali oraz </w:t>
-      </w:r>
-      <w:r>
-        <w:t>wartością jako jej instancją dla danego rozwiąza</w:t>
-      </w:r>
-      <w:r>
-        <w:t xml:space="preserve">nia (tj. ze </w:t>
-      </w:r>
-      <w:r>
-        <w:tab/>
-      </w:r>
-      <w:r>
-        <w:tab/>
-        <w:t xml:space="preserve">znalezioną listą </w:t>
-      </w:r>
-      <w:r>
-        <w:t xml:space="preserve">zamówień). Wykorzystywana jest do trzymania </w:t>
-      </w:r>
-      <w:r>
-        <w:tab/>
-      </w:r>
-      <w:r>
-        <w:tab/>
-      </w:r>
-      <w:r>
-        <w:tab/>
-      </w:r>
-      <w:r>
+        <w:t xml:space="preserve">- klasa przechowująca mapę sal wykładowych z kluczem jako ID danej </w:t>
+      </w:r>
+      <w:r>
+        <w:tab/>
+      </w:r>
+      <w:r>
+        <w:tab/>
+        <w:t xml:space="preserve">sali oraz wartością jako jej instancją dla danego rozwiązania (tj. ze </w:t>
+      </w:r>
+      <w:r>
+        <w:tab/>
+      </w:r>
+      <w:r>
+        <w:tab/>
+        <w:t xml:space="preserve">znalezioną listą zamówień). Wykorzystywana jest do trzymania </w:t>
+      </w:r>
+      <w:r>
+        <w:tab/>
+      </w:r>
+      <w:r>
+        <w:tab/>
+      </w:r>
+      <w:r>
+        <w:tab/>
         <w:t xml:space="preserve">całkowitego czasu wykorzystania sal w danym rozwiązaniu oraz </w:t>
       </w:r>
       <w:r>
@@ -297,12 +252,7 @@
       </w:r>
       <w:r>
         <w:tab/>
-      </w:r>
-      <w:r>
-        <w:t xml:space="preserve">prezentacji wyników w </w:t>
-      </w:r>
-      <w:r>
-        <w:t xml:space="preserve">postaci planu zajęć jako pliku </w:t>
+        <w:t xml:space="preserve">prezentacji wyników w postaci planu zajęć jako pliku </w:t>
       </w:r>
       <w:r>
         <w:rPr>
@@ -333,28 +283,20 @@
       </w:r>
       <w:r>
         <w:tab/>
-        <w:t>- struktura pomocnicza, używana w ostatnim algoryt</w:t>
-      </w:r>
-      <w:r>
-        <w:t xml:space="preserve">mie, do podziału </w:t>
-      </w:r>
-      <w:r>
-        <w:tab/>
-      </w:r>
-      <w:r>
-        <w:tab/>
-        <w:t xml:space="preserve">wektora czasu </w:t>
-      </w:r>
-      <w:r>
-        <w:t xml:space="preserve">na nakładające się wykłady. Zawiera początek i koniec </w:t>
-      </w:r>
-      <w:r>
-        <w:tab/>
-      </w:r>
-      <w:r>
-        <w:tab/>
-      </w:r>
-      <w:r>
+        <w:t xml:space="preserve">- struktura pomocnicza, używana w ostatnim algorytmie, do podziału </w:t>
+      </w:r>
+      <w:r>
+        <w:tab/>
+      </w:r>
+      <w:r>
+        <w:tab/>
+        <w:t xml:space="preserve">wektora czasu na nakładające się wykłady. Zawiera początek i koniec </w:t>
+      </w:r>
+      <w:r>
+        <w:tab/>
+      </w:r>
+      <w:r>
+        <w:tab/>
         <w:t xml:space="preserve">okresu nakładających się zajęć oraz maksymalną ilość występujących </w:t>
       </w:r>
       <w:r>
@@ -362,8 +304,6 @@
       </w:r>
       <w:r>
         <w:tab/>
-      </w:r>
-      <w:r>
         <w:t xml:space="preserve">wykładów w jednej godzinie = ilość potrzebnych sal do ułożenia </w:t>
       </w:r>
       <w:r>
@@ -371,8 +311,6 @@
       </w:r>
       <w:r>
         <w:tab/>
-      </w:r>
-      <w:r>
         <w:t>wszystkich wykładów z tej części.</w:t>
       </w:r>
     </w:p>
@@ -488,19 +426,7 @@
         <w:jc w:val="both"/>
       </w:pPr>
       <w:r>
-        <w:t>Dla każdej sali przyporządkowanie dla niej optymalnego jej wykorzystania używając wykładów nie umieszczonych w salach już rozważonych.</w:t>
-      </w:r>
-      <w:r>
-        <w:t xml:space="preserve"> </w:t>
-      </w:r>
-      <w:r>
-        <w:t>Działanie optymalne dla liczby sal = 1, dla większej ilości sal możliwe przypadki</w:t>
-      </w:r>
-      <w:r>
-        <w:t xml:space="preserve"> </w:t>
-      </w:r>
-      <w:r>
-        <w:t>znalezienia nieoptymalnego wyniku dla całego rozważanego problemu.</w:t>
+        <w:t>Dla każdej sali przyporządkowanie dla niej optymalnego jej wykorzystania używając wykładów nie umieszczonych w salach już rozważonych. Działanie optymalne dla liczby sal = 1, dla większej ilości sal możliwe przypadki znalezienia nieoptymalnego wyniku dla całego rozważanego problemu.</w:t>
       </w:r>
     </w:p>
     <w:p>
@@ -518,10 +444,7 @@
         <w:jc w:val="both"/>
       </w:pPr>
       <w:r>
-        <w:t>Zajęcia sortowane są wg</w:t>
-      </w:r>
-      <w:r>
-        <w:t xml:space="preserve"> czasu zakończenia </w:t>
+        <w:t xml:space="preserve">Zajęcia sortowane są wg czasu zakończenia </w:t>
       </w:r>
       <w:r>
         <w:rPr>
@@ -531,10 +454,7 @@
         <w:t>~(n * log(n))</w:t>
       </w:r>
       <w:r>
-        <w:t xml:space="preserve">. </w:t>
-      </w:r>
-      <w:r>
-        <w:t xml:space="preserve">Dla każdej sali </w:t>
+        <w:t xml:space="preserve">. Dla każdej sali </w:t>
       </w:r>
       <w:r>
         <w:rPr>
@@ -554,13 +474,7 @@
         <w:t>(.. * n + ..)</w:t>
       </w:r>
       <w:r>
-        <w:t xml:space="preserve"> do rozważanej sali. W tym celu należy porównać dwie liczby a i b, gdzie a jest czasem trwania rozważanego wykładu, b jest sumą czasu trwania rozważanego wykładu i największego wykorzystania sali uzyskanego po dołączeniu wcześniejszych wykładów, który znajdujemy spośród wykładów kończących się nie później niż w chwili rozpoczęcia rozważanego wykładu. Ułożenie zajęć w następnych salach następuje z wyłączeniem już wstawionych zajęć do sal poprzedzających.</w:t>
-      </w:r>
-      <w:r>
-        <w:t xml:space="preserve"> </w:t>
-      </w:r>
-      <w:r>
-        <w:t xml:space="preserve">Następnie dla najlepszego wyniku wykorzystania sali usuwane są </w:t>
+        <w:t xml:space="preserve"> do rozważanej sali. W tym celu należy porównać dwie liczby a i b, gdzie a jest czasem trwania rozważanego wykładu, b jest sumą czasu trwania rozważanego wykładu i największego wykorzystania sali uzyskanego po dołączeniu wcześniejszych wykładów, który znajdujemy spośród wykładów kończących się nie później niż w chwili rozpoczęcia rozważanego wykładu. Ułożenie zajęć w następnych salach następuje z wyłączeniem już wstawionych zajęć do sal poprzedzających. Następnie dla najlepszego wyniku wykorzystania sali usuwane są </w:t>
       </w:r>
       <w:r>
         <w:rPr>
@@ -1011,19 +925,7 @@
             <w:rPr>
               <w:rFonts w:ascii="Cambria Math" w:hAnsi="Cambria Math"/>
             </w:rPr>
-            <m:t xml:space="preserve">+ </m:t>
-          </m:r>
-          <m:r>
-            <w:rPr>
-              <w:rFonts w:ascii="Cambria Math" w:hAnsi="Cambria Math"/>
-            </w:rPr>
-            <m:t>n</m:t>
-          </m:r>
-          <m:r>
-            <w:rPr>
-              <w:rFonts w:ascii="Cambria Math" w:hAnsi="Cambria Math"/>
-            </w:rPr>
-            <m:t>∙k</m:t>
+            <m:t>+ n∙k</m:t>
           </m:r>
         </m:oMath>
       </m:oMathPara>
@@ -1114,13 +1016,7 @@
             <w:rPr>
               <w:rFonts w:ascii="Cambria Math" w:hAnsi="Cambria Math"/>
             </w:rPr>
-            <m:t>≈</m:t>
-          </m:r>
-          <m:r>
-            <w:rPr>
-              <w:rFonts w:ascii="Cambria Math" w:hAnsi="Cambria Math"/>
-            </w:rPr>
-            <m:t xml:space="preserve">n∙ </m:t>
+            <m:t xml:space="preserve">≈n∙ </m:t>
           </m:r>
           <m:func>
             <m:funcPr>
@@ -1216,22 +1112,7 @@
         <w:jc w:val="both"/>
       </w:pPr>
       <w:r>
-        <w:t>Rekurencyjnie sprawdzamy kolejne możliwości ulokowania zajęć,</w:t>
-      </w:r>
-      <w:r>
-        <w:t xml:space="preserve"> </w:t>
-      </w:r>
-      <w:r>
-        <w:t>odrzucając kombinacje z nakładającymi się zajęciami jako nie</w:t>
-      </w:r>
-      <w:r>
-        <w:t>-</w:t>
-      </w:r>
-      <w:r>
-        <w:t>akceptowalne rozwiązanie, co zmniejsza ilość możliwości</w:t>
-      </w:r>
-      <w:r>
-        <w:t>.</w:t>
+        <w:t>Rekurencyjnie sprawdzamy kolejne możliwości ulokowania zajęć, odrzucając kombinacje z nakładającymi się zajęciami jako nie-akceptowalne rozwiązanie, co zmniejsza ilość możliwości.</w:t>
       </w:r>
     </w:p>
     <w:p>
@@ -1302,13 +1183,7 @@
             <w:rPr>
               <w:rFonts w:ascii="Cambria Math" w:hAnsi="Cambria Math"/>
             </w:rPr>
-            <m:t>≈</m:t>
-          </m:r>
-          <m:r>
-            <w:rPr>
-              <w:rFonts w:ascii="Cambria Math" w:hAnsi="Cambria Math"/>
-            </w:rPr>
-            <m:t xml:space="preserve">k + n + </m:t>
+            <m:t xml:space="preserve">≈k + n + </m:t>
           </m:r>
           <m:sSub>
             <m:sSubPr>
@@ -1457,19 +1332,7 @@
             <w:rPr>
               <w:rFonts w:ascii="Cambria Math" w:hAnsi="Cambria Math"/>
             </w:rPr>
-            <m:t>≈</m:t>
-          </m:r>
-          <m:r>
-            <w:rPr>
-              <w:rFonts w:ascii="Cambria Math" w:hAnsi="Cambria Math"/>
-            </w:rPr>
-            <m:t xml:space="preserve"> </m:t>
-          </m:r>
-          <m:r>
-            <w:rPr>
-              <w:rFonts w:ascii="Cambria Math" w:hAnsi="Cambria Math"/>
-            </w:rPr>
-            <m:t>? (nie udało mi się oszacować)</m:t>
+            <m:t>≈ ? (nie udało mi się oszacować)</m:t>
           </m:r>
         </m:oMath>
       </m:oMathPara>
@@ -1508,19 +1371,7 @@
         <w:jc w:val="both"/>
       </w:pPr>
       <w:r>
-        <w:t>Używane na mniejszych pod-problemach.</w:t>
-      </w:r>
-      <w:r>
-        <w:t xml:space="preserve"> </w:t>
-      </w:r>
-      <w:r>
-        <w:t>Algorytm w niektórych przypadkach łańcucho</w:t>
-      </w:r>
-      <w:r>
-        <w:t xml:space="preserve">wego nakładania się wykładów, </w:t>
-      </w:r>
-      <w:r>
-        <w:t>sprowadza się do działania jednego w ww. podejść.</w:t>
+        <w:t>Używane na mniejszych pod-problemach. Algorytm w niektórych przypadkach łańcuchowego nakładania się wykładów, sprowadza się do działania jednego w ww. podejść.</w:t>
       </w:r>
     </w:p>
     <w:p>
@@ -1643,17 +1494,11 @@
         <w:jc w:val="both"/>
       </w:pPr>
       <w:r>
-        <w:t>Dla liczby nakładających się zajęć &lt; k:</w:t>
-      </w:r>
-      <w:r>
-        <w:t xml:space="preserve"> </w:t>
-      </w:r>
-      <w:r>
-        <w:tab/>
-        <w:t xml:space="preserve">- </w:t>
-      </w:r>
-      <w:r>
-        <w:t>algorytm zachłanny</w:t>
+        <w:t xml:space="preserve">Dla liczby nakładających się zajęć &lt; k: </w:t>
+      </w:r>
+      <w:r>
+        <w:tab/>
+        <w:t>- algorytm zachłanny</w:t>
       </w:r>
     </w:p>
     <w:p>
@@ -1673,10 +1518,7 @@
       </w:r>
       <w:r>
         <w:tab/>
-        <w:t xml:space="preserve">- </w:t>
-      </w:r>
-      <w:r>
-        <w:t xml:space="preserve">metoda </w:t>
+        <w:t xml:space="preserve">- metoda </w:t>
       </w:r>
       <w:r>
         <w:rPr>
@@ -1705,10 +1547,7 @@
       </w:r>
       <w:r>
         <w:tab/>
-        <w:t xml:space="preserve">- algorytm </w:t>
-      </w:r>
-      <w:r>
-        <w:t>programowania dynamicznego</w:t>
+        <w:t>- algorytm programowania dynamicznego</w:t>
       </w:r>
     </w:p>
     <w:p>
@@ -1767,25 +1606,7 @@
             <w:rPr>
               <w:rFonts w:ascii="Cambria Math" w:hAnsi="Cambria Math"/>
             </w:rPr>
-            <m:t>≈</m:t>
-          </m:r>
-          <m:r>
-            <w:rPr>
-              <w:rFonts w:ascii="Cambria Math" w:hAnsi="Cambria Math"/>
-            </w:rPr>
-            <m:t xml:space="preserve">c </m:t>
-          </m:r>
-          <m:r>
-            <w:rPr>
-              <w:rFonts w:ascii="Cambria Math" w:hAnsi="Cambria Math"/>
-            </w:rPr>
-            <m:t>∙</m:t>
-          </m:r>
-          <m:r>
-            <w:rPr>
-              <w:rFonts w:ascii="Cambria Math" w:hAnsi="Cambria Math"/>
-            </w:rPr>
-            <m:t xml:space="preserve"> n + c ∙ (n + n ∙ n?) + c ∙ n ∙ k ∙ </m:t>
+            <m:t xml:space="preserve">≈c ∙ n + c ∙ (n + n ∙ n?) + c ∙ n ∙ k ∙ </m:t>
           </m:r>
           <m:sSub>
             <m:sSubPr>
@@ -1820,7 +1641,7 @@
       <w:pPr>
         <w:ind w:left="1418"/>
         <w:rPr>
-          <w:vertAlign w:val="superscript"/>
+          <w:rFonts w:eastAsiaTheme="minorEastAsia"/>
         </w:rPr>
       </w:pPr>
       <m:oMathPara>
@@ -1933,12 +1754,706 @@
         </m:oMath>
       </m:oMathPara>
     </w:p>
+    <w:p>
+      <w:r>
+        <w:br w:type="page"/>
+      </w:r>
+    </w:p>
+    <w:p>
+      <w:pPr>
+        <w:pStyle w:val="Nagwek1"/>
+      </w:pPr>
+      <w:r>
+        <w:lastRenderedPageBreak/>
+        <w:t>Przykładowe wyniki pomiarów czasu:</w:t>
+      </w:r>
+    </w:p>
+    <w:p>
+      <w:pPr>
+        <w:jc w:val="both"/>
+      </w:pPr>
+      <w:r>
+        <w:t>Ze względu na losowy charakter generowanych danych, w zależności od stopnia złożoności algorytmu dane zostały wygenerowane kilkakrotnie dla danego rozmiaru problemu i wybrany do porównań został czas najdłuższy.</w:t>
+      </w:r>
+    </w:p>
+    <w:p>
+      <w:pPr>
+        <w:pStyle w:val="Nagwek2"/>
+        <w:jc w:val="both"/>
+      </w:pPr>
+      <w:r>
+        <w:t>Algorytm 1:</w:t>
+      </w:r>
+    </w:p>
+    <w:p>
+      <w:pPr>
+        <w:jc w:val="both"/>
+        <w:sectPr>
+          <w:headerReference w:type="default" r:id="rId8"/>
+          <w:footerReference w:type="default" r:id="rId9"/>
+          <w:pgSz w:w="11906" w:h="16838"/>
+          <w:pgMar w:top="1418" w:right="1418" w:bottom="1418" w:left="1418" w:header="709" w:footer="709" w:gutter="0"/>
+          <w:cols w:space="708"/>
+          <w:docGrid w:linePitch="360"/>
+        </w:sectPr>
+      </w:pPr>
+    </w:p>
+    <w:p>
+      <w:pPr>
+        <w:jc w:val="both"/>
+      </w:pPr>
+      <w:r>
+        <w:lastRenderedPageBreak/>
+        <w:t xml:space="preserve">Przy zbliżonym rozmiarze problemu algorytm zdaje się </w:t>
+      </w:r>
+      <w:r>
+        <w:t>dosyć sprawnie wykonywać w oszacowanym czasie. Jednakże dla większych instancji problemu w niektórych przypadkach można zaobserwować przeszacowanie złożoności. Aczkolwiek dla ograniczonej puli czasów w rozpatrywanym problemie, generowanie większej ilości danych może powodować w różnych przypadkach, wolniejsze bądź niekiedy szybsze dotarcie do rozwiązania.</w:t>
+      </w:r>
+    </w:p>
+    <w:p>
+      <w:r>
+        <w:rPr>
+          <w:noProof/>
+          <w:lang w:eastAsia="pl-PL"/>
+        </w:rPr>
+        <w:drawing>
+          <wp:inline distT="0" distB="0" distL="0" distR="0">
+            <wp:extent cx="2664388" cy="2721808"/>
+            <wp:effectExtent l="19050" t="0" r="2612" b="0"/>
+            <wp:docPr id="6" name="Obraz 5" descr="1_1.png"/>
+            <wp:cNvGraphicFramePr>
+              <a:graphicFrameLocks xmlns:a="http://schemas.openxmlformats.org/drawingml/2006/main" noChangeAspect="1"/>
+            </wp:cNvGraphicFramePr>
+            <a:graphic xmlns:a="http://schemas.openxmlformats.org/drawingml/2006/main">
+              <a:graphicData uri="http://schemas.openxmlformats.org/drawingml/2006/picture">
+                <pic:pic xmlns:pic="http://schemas.openxmlformats.org/drawingml/2006/picture">
+                  <pic:nvPicPr>
+                    <pic:cNvPr id="0" name="1_1.png"/>
+                    <pic:cNvPicPr/>
+                  </pic:nvPicPr>
+                  <pic:blipFill>
+                    <a:blip r:embed="rId10"/>
+                    <a:stretch>
+                      <a:fillRect/>
+                    </a:stretch>
+                  </pic:blipFill>
+                  <pic:spPr>
+                    <a:xfrm>
+                      <a:off x="0" y="0"/>
+                      <a:ext cx="2666822" cy="2724294"/>
+                    </a:xfrm>
+                    <a:prstGeom prst="rect">
+                      <a:avLst/>
+                    </a:prstGeom>
+                  </pic:spPr>
+                </pic:pic>
+              </a:graphicData>
+            </a:graphic>
+          </wp:inline>
+        </w:drawing>
+      </w:r>
+      <w:r>
+        <w:rPr>
+          <w:noProof/>
+          <w:lang w:eastAsia="pl-PL"/>
+        </w:rPr>
+        <w:drawing>
+          <wp:inline distT="0" distB="0" distL="0" distR="0">
+            <wp:extent cx="2670362" cy="2199813"/>
+            <wp:effectExtent l="19050" t="0" r="0" b="0"/>
+            <wp:docPr id="7" name="Obraz 6" descr="1_5.png"/>
+            <wp:cNvGraphicFramePr>
+              <a:graphicFrameLocks xmlns:a="http://schemas.openxmlformats.org/drawingml/2006/main" noChangeAspect="1"/>
+            </wp:cNvGraphicFramePr>
+            <a:graphic xmlns:a="http://schemas.openxmlformats.org/drawingml/2006/main">
+              <a:graphicData uri="http://schemas.openxmlformats.org/drawingml/2006/picture">
+                <pic:pic xmlns:pic="http://schemas.openxmlformats.org/drawingml/2006/picture">
+                  <pic:nvPicPr>
+                    <pic:cNvPr id="0" name="1_5.png"/>
+                    <pic:cNvPicPr/>
+                  </pic:nvPicPr>
+                  <pic:blipFill>
+                    <a:blip r:embed="rId11"/>
+                    <a:stretch>
+                      <a:fillRect/>
+                    </a:stretch>
+                  </pic:blipFill>
+                  <pic:spPr>
+                    <a:xfrm>
+                      <a:off x="0" y="0"/>
+                      <a:ext cx="2673602" cy="2202482"/>
+                    </a:xfrm>
+                    <a:prstGeom prst="rect">
+                      <a:avLst/>
+                    </a:prstGeom>
+                  </pic:spPr>
+                </pic:pic>
+              </a:graphicData>
+            </a:graphic>
+          </wp:inline>
+        </w:drawing>
+      </w:r>
+      <w:r>
+        <w:rPr>
+          <w:noProof/>
+          <w:lang w:eastAsia="pl-PL"/>
+        </w:rPr>
+        <w:lastRenderedPageBreak/>
+        <w:drawing>
+          <wp:inline distT="0" distB="0" distL="0" distR="0">
+            <wp:extent cx="2667000" cy="2199107"/>
+            <wp:effectExtent l="19050" t="0" r="0" b="0"/>
+            <wp:docPr id="8" name="Obraz 7" descr="1_5v2.png"/>
+            <wp:cNvGraphicFramePr>
+              <a:graphicFrameLocks xmlns:a="http://schemas.openxmlformats.org/drawingml/2006/main" noChangeAspect="1"/>
+            </wp:cNvGraphicFramePr>
+            <a:graphic xmlns:a="http://schemas.openxmlformats.org/drawingml/2006/main">
+              <a:graphicData uri="http://schemas.openxmlformats.org/drawingml/2006/picture">
+                <pic:pic xmlns:pic="http://schemas.openxmlformats.org/drawingml/2006/picture">
+                  <pic:nvPicPr>
+                    <pic:cNvPr id="0" name="1_5v2.png"/>
+                    <pic:cNvPicPr/>
+                  </pic:nvPicPr>
+                  <pic:blipFill>
+                    <a:blip r:embed="rId12"/>
+                    <a:stretch>
+                      <a:fillRect/>
+                    </a:stretch>
+                  </pic:blipFill>
+                  <pic:spPr>
+                    <a:xfrm>
+                      <a:off x="0" y="0"/>
+                      <a:ext cx="2664596" cy="2197125"/>
+                    </a:xfrm>
+                    <a:prstGeom prst="rect">
+                      <a:avLst/>
+                    </a:prstGeom>
+                  </pic:spPr>
+                </pic:pic>
+              </a:graphicData>
+            </a:graphic>
+          </wp:inline>
+        </w:drawing>
+      </w:r>
+      <w:r>
+        <w:rPr>
+          <w:noProof/>
+          <w:lang w:eastAsia="pl-PL"/>
+        </w:rPr>
+        <w:drawing>
+          <wp:inline distT="0" distB="0" distL="0" distR="0">
+            <wp:extent cx="2667000" cy="2144949"/>
+            <wp:effectExtent l="19050" t="0" r="0" b="0"/>
+            <wp:docPr id="9" name="Obraz 8" descr="1_10.png"/>
+            <wp:cNvGraphicFramePr>
+              <a:graphicFrameLocks xmlns:a="http://schemas.openxmlformats.org/drawingml/2006/main" noChangeAspect="1"/>
+            </wp:cNvGraphicFramePr>
+            <a:graphic xmlns:a="http://schemas.openxmlformats.org/drawingml/2006/main">
+              <a:graphicData uri="http://schemas.openxmlformats.org/drawingml/2006/picture">
+                <pic:pic xmlns:pic="http://schemas.openxmlformats.org/drawingml/2006/picture">
+                  <pic:nvPicPr>
+                    <pic:cNvPr id="0" name="1_10.png"/>
+                    <pic:cNvPicPr/>
+                  </pic:nvPicPr>
+                  <pic:blipFill>
+                    <a:blip r:embed="rId13"/>
+                    <a:stretch>
+                      <a:fillRect/>
+                    </a:stretch>
+                  </pic:blipFill>
+                  <pic:spPr>
+                    <a:xfrm>
+                      <a:off x="0" y="0"/>
+                      <a:ext cx="2663603" cy="2142217"/>
+                    </a:xfrm>
+                    <a:prstGeom prst="rect">
+                      <a:avLst/>
+                    </a:prstGeom>
+                  </pic:spPr>
+                </pic:pic>
+              </a:graphicData>
+            </a:graphic>
+          </wp:inline>
+        </w:drawing>
+      </w:r>
+      <w:r>
+        <w:rPr>
+          <w:noProof/>
+          <w:lang w:eastAsia="pl-PL"/>
+        </w:rPr>
+        <w:drawing>
+          <wp:inline distT="0" distB="0" distL="0" distR="0">
+            <wp:extent cx="2667000" cy="2178997"/>
+            <wp:effectExtent l="19050" t="0" r="0" b="0"/>
+            <wp:docPr id="10" name="Obraz 9" descr="1_10v2.png"/>
+            <wp:cNvGraphicFramePr>
+              <a:graphicFrameLocks xmlns:a="http://schemas.openxmlformats.org/drawingml/2006/main" noChangeAspect="1"/>
+            </wp:cNvGraphicFramePr>
+            <a:graphic xmlns:a="http://schemas.openxmlformats.org/drawingml/2006/main">
+              <a:graphicData uri="http://schemas.openxmlformats.org/drawingml/2006/picture">
+                <pic:pic xmlns:pic="http://schemas.openxmlformats.org/drawingml/2006/picture">
+                  <pic:nvPicPr>
+                    <pic:cNvPr id="0" name="1_10v2.png"/>
+                    <pic:cNvPicPr/>
+                  </pic:nvPicPr>
+                  <pic:blipFill>
+                    <a:blip r:embed="rId14"/>
+                    <a:stretch>
+                      <a:fillRect/>
+                    </a:stretch>
+                  </pic:blipFill>
+                  <pic:spPr>
+                    <a:xfrm>
+                      <a:off x="0" y="0"/>
+                      <a:ext cx="2682266" cy="2191469"/>
+                    </a:xfrm>
+                    <a:prstGeom prst="rect">
+                      <a:avLst/>
+                    </a:prstGeom>
+                  </pic:spPr>
+                </pic:pic>
+              </a:graphicData>
+            </a:graphic>
+          </wp:inline>
+        </w:drawing>
+      </w:r>
+    </w:p>
+    <w:p>
+      <w:pPr>
+        <w:sectPr>
+          <w:type w:val="continuous"/>
+          <w:pgSz w:w="11906" w:h="16838"/>
+          <w:pgMar w:top="1418" w:right="1418" w:bottom="1418" w:left="1418" w:header="709" w:footer="709" w:gutter="0"/>
+          <w:cols w:num="2" w:space="708"/>
+          <w:docGrid w:linePitch="360"/>
+        </w:sectPr>
+      </w:pPr>
+    </w:p>
+    <w:p>
+      <w:pPr>
+        <w:rPr>
+          <w:rFonts w:asciiTheme="majorHAnsi" w:eastAsiaTheme="majorEastAsia" w:hAnsiTheme="majorHAnsi" w:cstheme="majorBidi"/>
+          <w:b/>
+          <w:bCs/>
+          <w:color w:val="4F81BD" w:themeColor="accent1"/>
+          <w:sz w:val="26"/>
+          <w:szCs w:val="26"/>
+        </w:rPr>
+      </w:pPr>
+      <w:r>
+        <w:lastRenderedPageBreak/>
+        <w:br w:type="page"/>
+      </w:r>
+    </w:p>
+    <w:p>
+      <w:pPr>
+        <w:pStyle w:val="Nagwek2"/>
+      </w:pPr>
+      <w:r>
+        <w:lastRenderedPageBreak/>
+        <w:t>Algorytm 2:</w:t>
+      </w:r>
+    </w:p>
+    <w:p>
+      <w:pPr>
+        <w:sectPr>
+          <w:type w:val="continuous"/>
+          <w:pgSz w:w="11906" w:h="16838"/>
+          <w:pgMar w:top="1418" w:right="1418" w:bottom="1418" w:left="1418" w:header="709" w:footer="709" w:gutter="0"/>
+          <w:cols w:space="708"/>
+          <w:docGrid w:linePitch="360"/>
+        </w:sectPr>
+      </w:pPr>
+    </w:p>
+    <w:p>
+      <w:pPr>
+        <w:jc w:val="both"/>
+      </w:pPr>
+      <w:r>
+        <w:lastRenderedPageBreak/>
+        <w:t>Ze względu na swoją prostotę, algorytm zdaje się utrzymywać podobną złożoność dla generowanych problemów.</w:t>
+      </w:r>
+    </w:p>
+    <w:p>
+      <w:r>
+        <w:rPr>
+          <w:noProof/>
+          <w:lang w:eastAsia="pl-PL"/>
+        </w:rPr>
+        <w:lastRenderedPageBreak/>
+        <w:drawing>
+          <wp:inline distT="0" distB="0" distL="0" distR="0">
+            <wp:extent cx="2580498" cy="2143125"/>
+            <wp:effectExtent l="19050" t="0" r="0" b="0"/>
+            <wp:docPr id="11" name="Obraz 10" descr="2_1.png"/>
+            <wp:cNvGraphicFramePr>
+              <a:graphicFrameLocks xmlns:a="http://schemas.openxmlformats.org/drawingml/2006/main" noChangeAspect="1"/>
+            </wp:cNvGraphicFramePr>
+            <a:graphic xmlns:a="http://schemas.openxmlformats.org/drawingml/2006/main">
+              <a:graphicData uri="http://schemas.openxmlformats.org/drawingml/2006/picture">
+                <pic:pic xmlns:pic="http://schemas.openxmlformats.org/drawingml/2006/picture">
+                  <pic:nvPicPr>
+                    <pic:cNvPr id="0" name="2_1.png"/>
+                    <pic:cNvPicPr/>
+                  </pic:nvPicPr>
+                  <pic:blipFill>
+                    <a:blip r:embed="rId15"/>
+                    <a:stretch>
+                      <a:fillRect/>
+                    </a:stretch>
+                  </pic:blipFill>
+                  <pic:spPr>
+                    <a:xfrm>
+                      <a:off x="0" y="0"/>
+                      <a:ext cx="2583471" cy="2145594"/>
+                    </a:xfrm>
+                    <a:prstGeom prst="rect">
+                      <a:avLst/>
+                    </a:prstGeom>
+                  </pic:spPr>
+                </pic:pic>
+              </a:graphicData>
+            </a:graphic>
+          </wp:inline>
+        </w:drawing>
+      </w:r>
+      <w:r>
+        <w:rPr>
+          <w:noProof/>
+          <w:lang w:eastAsia="pl-PL"/>
+        </w:rPr>
+        <w:drawing>
+          <wp:inline distT="0" distB="0" distL="0" distR="0">
+            <wp:extent cx="2581275" cy="2127660"/>
+            <wp:effectExtent l="19050" t="0" r="9525" b="0"/>
+            <wp:docPr id="12" name="Obraz 11" descr="2_10.png"/>
+            <wp:cNvGraphicFramePr>
+              <a:graphicFrameLocks xmlns:a="http://schemas.openxmlformats.org/drawingml/2006/main" noChangeAspect="1"/>
+            </wp:cNvGraphicFramePr>
+            <a:graphic xmlns:a="http://schemas.openxmlformats.org/drawingml/2006/main">
+              <a:graphicData uri="http://schemas.openxmlformats.org/drawingml/2006/picture">
+                <pic:pic xmlns:pic="http://schemas.openxmlformats.org/drawingml/2006/picture">
+                  <pic:nvPicPr>
+                    <pic:cNvPr id="0" name="2_10.png"/>
+                    <pic:cNvPicPr/>
+                  </pic:nvPicPr>
+                  <pic:blipFill>
+                    <a:blip r:embed="rId16"/>
+                    <a:stretch>
+                      <a:fillRect/>
+                    </a:stretch>
+                  </pic:blipFill>
+                  <pic:spPr>
+                    <a:xfrm>
+                      <a:off x="0" y="0"/>
+                      <a:ext cx="2577170" cy="2124276"/>
+                    </a:xfrm>
+                    <a:prstGeom prst="rect">
+                      <a:avLst/>
+                    </a:prstGeom>
+                  </pic:spPr>
+                </pic:pic>
+              </a:graphicData>
+            </a:graphic>
+          </wp:inline>
+        </w:drawing>
+      </w:r>
+      <w:r>
+        <w:rPr>
+          <w:noProof/>
+          <w:lang w:eastAsia="pl-PL"/>
+        </w:rPr>
+        <w:drawing>
+          <wp:inline distT="0" distB="0" distL="0" distR="0">
+            <wp:extent cx="2581275" cy="2138463"/>
+            <wp:effectExtent l="19050" t="0" r="9525" b="0"/>
+            <wp:docPr id="13" name="Obraz 12" descr="2_20.png"/>
+            <wp:cNvGraphicFramePr>
+              <a:graphicFrameLocks xmlns:a="http://schemas.openxmlformats.org/drawingml/2006/main" noChangeAspect="1"/>
+            </wp:cNvGraphicFramePr>
+            <a:graphic xmlns:a="http://schemas.openxmlformats.org/drawingml/2006/main">
+              <a:graphicData uri="http://schemas.openxmlformats.org/drawingml/2006/picture">
+                <pic:pic xmlns:pic="http://schemas.openxmlformats.org/drawingml/2006/picture">
+                  <pic:nvPicPr>
+                    <pic:cNvPr id="0" name="2_20.png"/>
+                    <pic:cNvPicPr/>
+                  </pic:nvPicPr>
+                  <pic:blipFill>
+                    <a:blip r:embed="rId17"/>
+                    <a:stretch>
+                      <a:fillRect/>
+                    </a:stretch>
+                  </pic:blipFill>
+                  <pic:spPr>
+                    <a:xfrm>
+                      <a:off x="0" y="0"/>
+                      <a:ext cx="2582651" cy="2139603"/>
+                    </a:xfrm>
+                    <a:prstGeom prst="rect">
+                      <a:avLst/>
+                    </a:prstGeom>
+                  </pic:spPr>
+                </pic:pic>
+              </a:graphicData>
+            </a:graphic>
+          </wp:inline>
+        </w:drawing>
+      </w:r>
+    </w:p>
+    <w:p>
+      <w:pPr>
+        <w:sectPr>
+          <w:type w:val="continuous"/>
+          <w:pgSz w:w="11906" w:h="16838"/>
+          <w:pgMar w:top="1418" w:right="1418" w:bottom="1418" w:left="1418" w:header="709" w:footer="709" w:gutter="0"/>
+          <w:cols w:num="2" w:space="708"/>
+          <w:docGrid w:linePitch="360"/>
+        </w:sectPr>
+      </w:pPr>
+    </w:p>
+    <w:p>
+      <w:pPr>
+        <w:rPr>
+          <w:rFonts w:asciiTheme="majorHAnsi" w:eastAsiaTheme="majorEastAsia" w:hAnsiTheme="majorHAnsi" w:cstheme="majorBidi"/>
+          <w:b/>
+          <w:bCs/>
+          <w:color w:val="4F81BD" w:themeColor="accent1"/>
+          <w:sz w:val="26"/>
+          <w:szCs w:val="26"/>
+        </w:rPr>
+      </w:pPr>
+      <w:r>
+        <w:lastRenderedPageBreak/>
+        <w:br w:type="page"/>
+      </w:r>
+    </w:p>
+    <w:p>
+      <w:pPr>
+        <w:pStyle w:val="Nagwek2"/>
+      </w:pPr>
+      <w:r>
+        <w:lastRenderedPageBreak/>
+        <w:t>Algorytm 4:</w:t>
+      </w:r>
+    </w:p>
+    <w:p>
+      <w:pPr>
+        <w:sectPr>
+          <w:type w:val="continuous"/>
+          <w:pgSz w:w="11906" w:h="16838"/>
+          <w:pgMar w:top="1418" w:right="1418" w:bottom="1418" w:left="1418" w:header="709" w:footer="709" w:gutter="0"/>
+          <w:cols w:space="708"/>
+          <w:docGrid w:linePitch="360"/>
+        </w:sectPr>
+      </w:pPr>
+    </w:p>
+    <w:p>
+      <w:pPr>
+        <w:jc w:val="both"/>
+      </w:pPr>
+      <w:r>
+        <w:lastRenderedPageBreak/>
+        <w:t>Odstępstwa od złożoności w algorytmie spowodowane są najprawdopodobniej przez rozkład wygenerowanych danych i podziału na różnej wielkości pod-problemy w trakcie szukania rozwiązania.</w:t>
+      </w:r>
+    </w:p>
+    <w:p>
+      <w:pPr>
+        <w:jc w:val="both"/>
+      </w:pPr>
+      <w:r>
+        <w:t xml:space="preserve">Jednakże wynik z ostatniego przykładu może być powodem </w:t>
+      </w:r>
+      <w:r>
+        <w:rPr>
+          <w:i/>
+        </w:rPr>
+        <w:t>zacięcia</w:t>
+      </w:r>
+      <w:r>
+        <w:t xml:space="preserve"> komputera podczas generowania, gdyż zaobserwowałem </w:t>
+      </w:r>
+      <w:r>
+        <w:rPr>
+          <w:i/>
+        </w:rPr>
+        <w:t>brak mrugnięcia kursora</w:t>
+      </w:r>
+      <w:r>
+        <w:t xml:space="preserve"> podczas obliczeń.</w:t>
+      </w:r>
+    </w:p>
+    <w:p>
+      <w:r>
+        <w:rPr>
+          <w:noProof/>
+          <w:lang w:eastAsia="pl-PL"/>
+        </w:rPr>
+        <w:drawing>
+          <wp:inline distT="0" distB="0" distL="0" distR="0">
+            <wp:extent cx="2590800" cy="2132943"/>
+            <wp:effectExtent l="19050" t="0" r="0" b="0"/>
+            <wp:docPr id="14" name="Obraz 13" descr="4_1.png"/>
+            <wp:cNvGraphicFramePr>
+              <a:graphicFrameLocks xmlns:a="http://schemas.openxmlformats.org/drawingml/2006/main" noChangeAspect="1"/>
+            </wp:cNvGraphicFramePr>
+            <a:graphic xmlns:a="http://schemas.openxmlformats.org/drawingml/2006/main">
+              <a:graphicData uri="http://schemas.openxmlformats.org/drawingml/2006/picture">
+                <pic:pic xmlns:pic="http://schemas.openxmlformats.org/drawingml/2006/picture">
+                  <pic:nvPicPr>
+                    <pic:cNvPr id="0" name="4_1.png"/>
+                    <pic:cNvPicPr/>
+                  </pic:nvPicPr>
+                  <pic:blipFill>
+                    <a:blip r:embed="rId18"/>
+                    <a:stretch>
+                      <a:fillRect/>
+                    </a:stretch>
+                  </pic:blipFill>
+                  <pic:spPr>
+                    <a:xfrm>
+                      <a:off x="0" y="0"/>
+                      <a:ext cx="2590476" cy="2132677"/>
+                    </a:xfrm>
+                    <a:prstGeom prst="rect">
+                      <a:avLst/>
+                    </a:prstGeom>
+                  </pic:spPr>
+                </pic:pic>
+              </a:graphicData>
+            </a:graphic>
+          </wp:inline>
+        </w:drawing>
+      </w:r>
+      <w:r>
+        <w:rPr>
+          <w:noProof/>
+          <w:lang w:eastAsia="pl-PL"/>
+        </w:rPr>
+        <w:drawing>
+          <wp:inline distT="0" distB="0" distL="0" distR="0">
+            <wp:extent cx="2590800" cy="2109808"/>
+            <wp:effectExtent l="19050" t="0" r="0" b="0"/>
+            <wp:docPr id="15" name="Obraz 14" descr="4_5.png"/>
+            <wp:cNvGraphicFramePr>
+              <a:graphicFrameLocks xmlns:a="http://schemas.openxmlformats.org/drawingml/2006/main" noChangeAspect="1"/>
+            </wp:cNvGraphicFramePr>
+            <a:graphic xmlns:a="http://schemas.openxmlformats.org/drawingml/2006/main">
+              <a:graphicData uri="http://schemas.openxmlformats.org/drawingml/2006/picture">
+                <pic:pic xmlns:pic="http://schemas.openxmlformats.org/drawingml/2006/picture">
+                  <pic:nvPicPr>
+                    <pic:cNvPr id="0" name="4_5.png"/>
+                    <pic:cNvPicPr/>
+                  </pic:nvPicPr>
+                  <pic:blipFill>
+                    <a:blip r:embed="rId19"/>
+                    <a:stretch>
+                      <a:fillRect/>
+                    </a:stretch>
+                  </pic:blipFill>
+                  <pic:spPr>
+                    <a:xfrm>
+                      <a:off x="0" y="0"/>
+                      <a:ext cx="2599729" cy="2117080"/>
+                    </a:xfrm>
+                    <a:prstGeom prst="rect">
+                      <a:avLst/>
+                    </a:prstGeom>
+                  </pic:spPr>
+                </pic:pic>
+              </a:graphicData>
+            </a:graphic>
+          </wp:inline>
+        </w:drawing>
+      </w:r>
+      <w:r>
+        <w:rPr>
+          <w:noProof/>
+          <w:lang w:eastAsia="pl-PL"/>
+        </w:rPr>
+        <w:lastRenderedPageBreak/>
+        <w:drawing>
+          <wp:inline distT="0" distB="0" distL="0" distR="0">
+            <wp:extent cx="2590800" cy="2159002"/>
+            <wp:effectExtent l="19050" t="0" r="0" b="0"/>
+            <wp:docPr id="16" name="Obraz 15" descr="4_10.png"/>
+            <wp:cNvGraphicFramePr>
+              <a:graphicFrameLocks xmlns:a="http://schemas.openxmlformats.org/drawingml/2006/main" noChangeAspect="1"/>
+            </wp:cNvGraphicFramePr>
+            <a:graphic xmlns:a="http://schemas.openxmlformats.org/drawingml/2006/main">
+              <a:graphicData uri="http://schemas.openxmlformats.org/drawingml/2006/picture">
+                <pic:pic xmlns:pic="http://schemas.openxmlformats.org/drawingml/2006/picture">
+                  <pic:nvPicPr>
+                    <pic:cNvPr id="0" name="4_10.png"/>
+                    <pic:cNvPicPr/>
+                  </pic:nvPicPr>
+                  <pic:blipFill>
+                    <a:blip r:embed="rId20"/>
+                    <a:stretch>
+                      <a:fillRect/>
+                    </a:stretch>
+                  </pic:blipFill>
+                  <pic:spPr>
+                    <a:xfrm>
+                      <a:off x="0" y="0"/>
+                      <a:ext cx="2588606" cy="2157173"/>
+                    </a:xfrm>
+                    <a:prstGeom prst="rect">
+                      <a:avLst/>
+                    </a:prstGeom>
+                  </pic:spPr>
+                </pic:pic>
+              </a:graphicData>
+            </a:graphic>
+          </wp:inline>
+        </w:drawing>
+      </w:r>
+      <w:r>
+        <w:rPr>
+          <w:noProof/>
+          <w:lang w:eastAsia="pl-PL"/>
+        </w:rPr>
+        <w:drawing>
+          <wp:inline distT="0" distB="0" distL="0" distR="0">
+            <wp:extent cx="2588683" cy="2272989"/>
+            <wp:effectExtent l="19050" t="0" r="2117" b="0"/>
+            <wp:docPr id="17" name="Obraz 16" descr="4_20.png"/>
+            <wp:cNvGraphicFramePr>
+              <a:graphicFrameLocks xmlns:a="http://schemas.openxmlformats.org/drawingml/2006/main" noChangeAspect="1"/>
+            </wp:cNvGraphicFramePr>
+            <a:graphic xmlns:a="http://schemas.openxmlformats.org/drawingml/2006/main">
+              <a:graphicData uri="http://schemas.openxmlformats.org/drawingml/2006/picture">
+                <pic:pic xmlns:pic="http://schemas.openxmlformats.org/drawingml/2006/picture">
+                  <pic:nvPicPr>
+                    <pic:cNvPr id="0" name="4_20.png"/>
+                    <pic:cNvPicPr/>
+                  </pic:nvPicPr>
+                  <pic:blipFill>
+                    <a:blip r:embed="rId21"/>
+                    <a:stretch>
+                      <a:fillRect/>
+                    </a:stretch>
+                  </pic:blipFill>
+                  <pic:spPr>
+                    <a:xfrm>
+                      <a:off x="0" y="0"/>
+                      <a:ext cx="2588360" cy="2272705"/>
+                    </a:xfrm>
+                    <a:prstGeom prst="rect">
+                      <a:avLst/>
+                    </a:prstGeom>
+                  </pic:spPr>
+                </pic:pic>
+              </a:graphicData>
+            </a:graphic>
+          </wp:inline>
+        </w:drawing>
+      </w:r>
+    </w:p>
     <w:sectPr>
-      <w:headerReference w:type="default" r:id="rId8"/>
-      <w:footerReference w:type="default" r:id="rId9"/>
+      <w:type w:val="continuous"/>
       <w:pgSz w:w="11906" w:h="16838"/>
       <w:pgMar w:top="1418" w:right="1418" w:bottom="1418" w:left="1418" w:header="709" w:footer="709" w:gutter="0"/>
-      <w:cols w:space="708"/>
+      <w:cols w:num="2" w:space="708"/>
       <w:docGrid w:linePitch="360"/>
     </w:sectPr>
   </w:body>
@@ -2022,7 +2537,7 @@
                 <w:b/>
                 <w:noProof/>
               </w:rPr>
-              <w:t>3</w:t>
+              <w:t>1</w:t>
             </w:r>
             <w:r>
               <w:rPr>
@@ -2062,7 +2577,7 @@
                 <w:b/>
                 <w:noProof/>
               </w:rPr>
-              <w:t>3</w:t>
+              <w:t>6</w:t>
             </w:r>
             <w:r>
               <w:rPr>
@@ -2126,7 +2641,10 @@
       <w:ptab w:relativeTo="margin" w:alignment="right" w:leader="none"/>
     </w:r>
     <w:r>
-      <w:t>02.01.2013r</w:t>
+      <w:t>10</w:t>
+    </w:r>
+    <w:r>
+      <w:t>.01.2013r</w:t>
     </w:r>
   </w:p>
 </w:hdr>
@@ -3208,326 +3726,6 @@
 </w:styles>
 </file>
 
-<file path=word/glossary/document.xml><?xml version="1.0" encoding="utf-8"?>
-<w:glossaryDocument xmlns:ve="http://schemas.openxmlformats.org/markup-compatibility/2006" xmlns:o="urn:schemas-microsoft-com:office:office" xmlns:r="http://schemas.openxmlformats.org/officeDocument/2006/relationships" xmlns:m="http://schemas.openxmlformats.org/officeDocument/2006/math" xmlns:v="urn:schemas-microsoft-com:vml" xmlns:wp="http://schemas.openxmlformats.org/drawingml/2006/wordprocessingDrawing" xmlns:w10="urn:schemas-microsoft-com:office:word" xmlns:w="http://schemas.openxmlformats.org/wordprocessingml/2006/main" xmlns:wne="http://schemas.microsoft.com/office/word/2006/wordml">
-  <w:docParts/>
-</w:glossaryDocument>
-</file>
-
-<file path=word/glossary/fontTable.xml><?xml version="1.0" encoding="utf-8"?>
-<w:fonts xmlns:r="http://schemas.openxmlformats.org/officeDocument/2006/relationships" xmlns:w="http://schemas.openxmlformats.org/wordprocessingml/2006/main">
-  <w:font w:name="Symbol">
-    <w:panose1 w:val="05050102010706020507"/>
-    <w:charset w:val="02"/>
-    <w:family w:val="roman"/>
-    <w:pitch w:val="variable"/>
-    <w:sig w:usb0="00000000" w:usb1="10000000" w:usb2="00000000" w:usb3="00000000" w:csb0="80000000" w:csb1="00000000"/>
-  </w:font>
-  <w:font w:name="Times New Roman">
-    <w:panose1 w:val="02020603050405020304"/>
-    <w:charset w:val="EE"/>
-    <w:family w:val="roman"/>
-    <w:pitch w:val="variable"/>
-    <w:sig w:usb0="E0002AFF" w:usb1="C0007841" w:usb2="00000009" w:usb3="00000000" w:csb0="000001FF" w:csb1="00000000"/>
-  </w:font>
-  <w:font w:name="Courier New">
-    <w:panose1 w:val="02070309020205020404"/>
-    <w:charset w:val="EE"/>
-    <w:family w:val="modern"/>
-    <w:pitch w:val="fixed"/>
-    <w:sig w:usb0="E0002AFF" w:usb1="C0007843" w:usb2="00000009" w:usb3="00000000" w:csb0="000001FF" w:csb1="00000000"/>
-  </w:font>
-  <w:font w:name="Wingdings">
-    <w:panose1 w:val="05000000000000000000"/>
-    <w:charset w:val="02"/>
-    <w:family w:val="auto"/>
-    <w:pitch w:val="variable"/>
-    <w:sig w:usb0="00000000" w:usb1="10000000" w:usb2="00000000" w:usb3="00000000" w:csb0="80000000" w:csb1="00000000"/>
-  </w:font>
-  <w:font w:name="Calibri">
-    <w:panose1 w:val="020F0502020204030204"/>
-    <w:charset w:val="EE"/>
-    <w:family w:val="swiss"/>
-    <w:pitch w:val="variable"/>
-    <w:sig w:usb0="E10002FF" w:usb1="4000ACFF" w:usb2="00000009" w:usb3="00000000" w:csb0="0000019F" w:csb1="00000000"/>
-  </w:font>
-  <w:font w:name="Cambria">
-    <w:panose1 w:val="02040503050406030204"/>
-    <w:charset w:val="EE"/>
-    <w:family w:val="roman"/>
-    <w:pitch w:val="variable"/>
-    <w:sig w:usb0="A00002EF" w:usb1="4000004B" w:usb2="00000000" w:usb3="00000000" w:csb0="0000019F" w:csb1="00000000"/>
-  </w:font>
-  <w:font w:name="Tahoma">
-    <w:panose1 w:val="020B0604030504040204"/>
-    <w:charset w:val="EE"/>
-    <w:family w:val="swiss"/>
-    <w:pitch w:val="variable"/>
-    <w:sig w:usb0="E1002EFF" w:usb1="C000605B" w:usb2="00000029" w:usb3="00000000" w:csb0="000101FF" w:csb1="00000000"/>
-  </w:font>
-  <w:font w:name="Cambria Math">
-    <w:panose1 w:val="02040503050406030204"/>
-    <w:charset w:val="EE"/>
-    <w:family w:val="roman"/>
-    <w:pitch w:val="variable"/>
-    <w:sig w:usb0="A00002EF" w:usb1="420020EB" w:usb2="00000000" w:usb3="00000000" w:csb0="0000019F" w:csb1="00000000"/>
-  </w:font>
-</w:fonts>
-</file>
-
-<file path=word/glossary/settings.xml><?xml version="1.0" encoding="utf-8"?>
-<w:settings xmlns:o="urn:schemas-microsoft-com:office:office" xmlns:r="http://schemas.openxmlformats.org/officeDocument/2006/relationships" xmlns:m="http://schemas.openxmlformats.org/officeDocument/2006/math" xmlns:v="urn:schemas-microsoft-com:vml" xmlns:w10="urn:schemas-microsoft-com:office:word" xmlns:w="http://schemas.openxmlformats.org/wordprocessingml/2006/main" xmlns:sl="http://schemas.openxmlformats.org/schemaLibrary/2006/main">
-  <w:view w:val="normal"/>
-  <w:defaultTabStop w:val="708"/>
-  <w:hyphenationZone w:val="425"/>
-  <w:characterSpacingControl w:val="doNotCompress"/>
-  <w:compat>
-    <w:useFELayout/>
-  </w:compat>
-  <w:rsids>
-    <w:rsidRoot w:val="00341785"/>
-    <w:rsid w:val="00022414"/>
-    <w:rsid w:val="00341785"/>
-  </w:rsids>
-  <m:mathPr>
-    <m:mathFont m:val="Cambria Math"/>
-    <m:brkBin m:val="before"/>
-    <m:brkBinSub m:val="--"/>
-    <m:smallFrac m:val="off"/>
-    <m:dispDef/>
-    <m:lMargin m:val="0"/>
-    <m:rMargin m:val="0"/>
-    <m:defJc m:val="centerGroup"/>
-    <m:wrapIndent m:val="1440"/>
-    <m:intLim m:val="subSup"/>
-    <m:naryLim m:val="undOvr"/>
-  </m:mathPr>
-  <w:themeFontLang w:val="pl-PL"/>
-  <w:clrSchemeMapping w:bg1="light1" w:t1="dark1" w:bg2="light2" w:t2="dark2" w:accent1="accent1" w:accent2="accent2" w:accent3="accent3" w:accent4="accent4" w:accent5="accent5" w:accent6="accent6" w:hyperlink="hyperlink" w:followedHyperlink="followedHyperlink"/>
-  <w:decimalSymbol w:val=","/>
-  <w:listSeparator w:val=";"/>
-</w:settings>
-</file>
-
-<file path=word/glossary/styles.xml><?xml version="1.0" encoding="utf-8"?>
-<w:styles xmlns:r="http://schemas.openxmlformats.org/officeDocument/2006/relationships" xmlns:w="http://schemas.openxmlformats.org/wordprocessingml/2006/main">
-  <w:docDefaults>
-    <w:rPrDefault>
-      <w:rPr>
-        <w:rFonts w:asciiTheme="minorHAnsi" w:eastAsiaTheme="minorEastAsia" w:hAnsiTheme="minorHAnsi" w:cstheme="minorBidi"/>
-        <w:sz w:val="22"/>
-        <w:szCs w:val="22"/>
-        <w:lang w:val="pl-PL" w:eastAsia="pl-PL" w:bidi="ar-SA"/>
-      </w:rPr>
-    </w:rPrDefault>
-    <w:pPrDefault>
-      <w:pPr>
-        <w:spacing w:after="200" w:line="276" w:lineRule="auto"/>
-      </w:pPr>
-    </w:pPrDefault>
-  </w:docDefaults>
-  <w:latentStyles w:defLockedState="0" w:defUIPriority="99" w:defSemiHidden="1" w:defUnhideWhenUsed="1" w:defQFormat="0" w:count="267">
-    <w:lsdException w:name="Normal" w:semiHidden="0" w:uiPriority="0" w:unhideWhenUsed="0" w:qFormat="1"/>
-    <w:lsdException w:name="heading 1" w:semiHidden="0" w:uiPriority="9" w:unhideWhenUsed="0" w:qFormat="1"/>
-    <w:lsdException w:name="heading 2" w:uiPriority="9" w:qFormat="1"/>
-    <w:lsdException w:name="heading 3" w:uiPriority="9" w:qFormat="1"/>
-    <w:lsdException w:name="heading 4" w:uiPriority="9" w:qFormat="1"/>
-    <w:lsdException w:name="heading 5" w:uiPriority="9" w:qFormat="1"/>
-    <w:lsdException w:name="heading 6" w:uiPriority="9" w:qFormat="1"/>
-    <w:lsdException w:name="heading 7" w:uiPriority="9" w:qFormat="1"/>
-    <w:lsdException w:name="heading 8" w:uiPriority="9" w:qFormat="1"/>
-    <w:lsdException w:name="heading 9" w:uiPriority="9" w:qFormat="1"/>
-    <w:lsdException w:name="toc 1" w:uiPriority="39"/>
-    <w:lsdException w:name="toc 2" w:uiPriority="39"/>
-    <w:lsdException w:name="toc 3" w:uiPriority="39"/>
-    <w:lsdException w:name="toc 4" w:uiPriority="39"/>
-    <w:lsdException w:name="toc 5" w:uiPriority="39"/>
-    <w:lsdException w:name="toc 6" w:uiPriority="39"/>
-    <w:lsdException w:name="toc 7" w:uiPriority="39"/>
-    <w:lsdException w:name="toc 8" w:uiPriority="39"/>
-    <w:lsdException w:name="toc 9" w:uiPriority="39"/>
-    <w:lsdException w:name="caption" w:uiPriority="35" w:qFormat="1"/>
-    <w:lsdException w:name="Title" w:semiHidden="0" w:uiPriority="10" w:unhideWhenUsed="0" w:qFormat="1"/>
-    <w:lsdException w:name="Default Paragraph Font" w:uiPriority="1"/>
-    <w:lsdException w:name="Subtitle" w:semiHidden="0" w:uiPriority="11" w:unhideWhenUsed="0" w:qFormat="1"/>
-    <w:lsdException w:name="Strong" w:semiHidden="0" w:uiPriority="22" w:unhideWhenUsed="0" w:qFormat="1"/>
-    <w:lsdException w:name="Emphasis" w:semiHidden="0" w:uiPriority="20" w:unhideWhenUsed="0" w:qFormat="1"/>
-    <w:lsdException w:name="Table Grid" w:semiHidden="0" w:uiPriority="59" w:unhideWhenUsed="0"/>
-    <w:lsdException w:name="Placeholder Text" w:unhideWhenUsed="0"/>
-    <w:lsdException w:name="No Spacing" w:semiHidden="0" w:uiPriority="1" w:unhideWhenUsed="0" w:qFormat="1"/>
-    <w:lsdException w:name="Light Shading" w:semiHidden="0" w:uiPriority="60" w:unhideWhenUsed="0"/>
-    <w:lsdException w:name="Light List" w:semiHidden="0" w:uiPriority="61" w:unhideWhenUsed="0"/>
-    <w:lsdException w:name="Light Grid" w:semiHidden="0" w:uiPriority="62" w:unhideWhenUsed="0"/>
-    <w:lsdException w:name="Medium Shading 1" w:semiHidden="0" w:uiPriority="63" w:unhideWhenUsed="0"/>
-    <w:lsdException w:name="Medium Shading 2" w:semiHidden="0" w:uiPriority="64" w:unhideWhenUsed="0"/>
-    <w:lsdException w:name="Medium List 1" w:semiHidden="0" w:uiPriority="65" w:unhideWhenUsed="0"/>
-    <w:lsdException w:name="Medium List 2" w:semiHidden="0" w:uiPriority="66" w:unhideWhenUsed="0"/>
-    <w:lsdException w:name="Medium Grid 1" w:semiHidden="0" w:uiPriority="67" w:unhideWhenUsed="0"/>
-    <w:lsdException w:name="Medium Grid 2" w:semiHidden="0" w:uiPriority="68" w:unhideWhenUsed="0"/>
-    <w:lsdException w:name="Medium Grid 3" w:semiHidden="0" w:uiPriority="69" w:unhideWhenUsed="0"/>
-    <w:lsdException w:name="Dark List" w:semiHidden="0" w:uiPriority="70" w:unhideWhenUsed="0"/>
-    <w:lsdException w:name="Colorful Shading" w:semiHidden="0" w:uiPriority="71" w:unhideWhenUsed="0"/>
-    <w:lsdException w:name="Colorful List" w:semiHidden="0" w:uiPriority="72" w:unhideWhenUsed="0"/>
-    <w:lsdException w:name="Colorful Grid" w:semiHidden="0" w:uiPriority="73" w:unhideWhenUsed="0"/>
-    <w:lsdException w:name="Light Shading Accent 1" w:semiHidden="0" w:uiPriority="60" w:unhideWhenUsed="0"/>
-    <w:lsdException w:name="Light List Accent 1" w:semiHidden="0" w:uiPriority="61" w:unhideWhenUsed="0"/>
-    <w:lsdException w:name="Light Grid Accent 1" w:semiHidden="0" w:uiPriority="62" w:unhideWhenUsed="0"/>
-    <w:lsdException w:name="Medium Shading 1 Accent 1" w:semiHidden="0" w:uiPriority="63" w:unhideWhenUsed="0"/>
-    <w:lsdException w:name="Medium Shading 2 Accent 1" w:semiHidden="0" w:uiPriority="64" w:unhideWhenUsed="0"/>
-    <w:lsdException w:name="Medium List 1 Accent 1" w:semiHidden="0" w:uiPriority="65" w:unhideWhenUsed="0"/>
-    <w:lsdException w:name="Revision" w:unhideWhenUsed="0"/>
-    <w:lsdException w:name="List Paragraph" w:semiHidden="0" w:uiPriority="34" w:unhideWhenUsed="0" w:qFormat="1"/>
-    <w:lsdException w:name="Quote" w:semiHidden="0" w:uiPriority="29" w:unhideWhenUsed="0" w:qFormat="1"/>
-    <w:lsdException w:name="Intense Quote" w:semiHidden="0" w:uiPriority="30" w:unhideWhenUsed="0" w:qFormat="1"/>
-    <w:lsdException w:name="Medium List 2 Accent 1" w:semiHidden="0" w:uiPriority="66" w:unhideWhenUsed="0"/>
-    <w:lsdException w:name="Medium Grid 1 Accent 1" w:semiHidden="0" w:uiPriority="67" w:unhideWhenUsed="0"/>
-    <w:lsdException w:name="Medium Grid 2 Accent 1" w:semiHidden="0" w:uiPriority="68" w:unhideWhenUsed="0"/>
-    <w:lsdException w:name="Medium Grid 3 Accent 1" w:semiHidden="0" w:uiPriority="69" w:unhideWhenUsed="0"/>
-    <w:lsdException w:name="Dark List Accent 1" w:semiHidden="0" w:uiPriority="70" w:unhideWhenUsed="0"/>
-    <w:lsdException w:name="Colorful Shading Accent 1" w:semiHidden="0" w:uiPriority="71" w:unhideWhenUsed="0"/>
-    <w:lsdException w:name="Colorful List Accent 1" w:semiHidden="0" w:uiPriority="72" w:unhideWhenUsed="0"/>
-    <w:lsdException w:name="Colorful Grid Accent 1" w:semiHidden="0" w:uiPriority="73" w:unhideWhenUsed="0"/>
-    <w:lsdException w:name="Light Shading Accent 2" w:semiHidden="0" w:uiPriority="60" w:unhideWhenUsed="0"/>
-    <w:lsdException w:name="Light List Accent 2" w:semiHidden="0" w:uiPriority="61" w:unhideWhenUsed="0"/>
-    <w:lsdException w:name="Light Grid Accent 2" w:semiHidden="0" w:uiPriority="62" w:unhideWhenUsed="0"/>
-    <w:lsdException w:name="Medium Shading 1 Accent 2" w:semiHidden="0" w:uiPriority="63" w:unhideWhenUsed="0"/>
-    <w:lsdException w:name="Medium Shading 2 Accent 2" w:semiHidden="0" w:uiPriority="64" w:unhideWhenUsed="0"/>
-    <w:lsdException w:name="Medium List 1 Accent 2" w:semiHidden="0" w:uiPriority="65" w:unhideWhenUsed="0"/>
-    <w:lsdException w:name="Medium List 2 Accent 2" w:semiHidden="0" w:uiPriority="66" w:unhideWhenUsed="0"/>
-    <w:lsdException w:name="Medium Grid 1 Accent 2" w:semiHidden="0" w:uiPriority="67" w:unhideWhenUsed="0"/>
-    <w:lsdException w:name="Medium Grid 2 Accent 2" w:semiHidden="0" w:uiPriority="68" w:unhideWhenUsed="0"/>
-    <w:lsdException w:name="Medium Grid 3 Accent 2" w:semiHidden="0" w:uiPriority="69" w:unhideWhenUsed="0"/>
-    <w:lsdException w:name="Dark List Accent 2" w:semiHidden="0" w:uiPriority="70" w:unhideWhenUsed="0"/>
-    <w:lsdException w:name="Colorful Shading Accent 2" w:semiHidden="0" w:uiPriority="71" w:unhideWhenUsed="0"/>
-    <w:lsdException w:name="Colorful List Accent 2" w:semiHidden="0" w:uiPriority="72" w:unhideWhenUsed="0"/>
-    <w:lsdException w:name="Colorful Grid Accent 2" w:semiHidden="0" w:uiPriority="73" w:unhideWhenUsed="0"/>
-    <w:lsdException w:name="Light Shading Accent 3" w:semiHidden="0" w:uiPriority="60" w:unhideWhenUsed="0"/>
-    <w:lsdException w:name="Light List Accent 3" w:semiHidden="0" w:uiPriority="61" w:unhideWhenUsed="0"/>
-    <w:lsdException w:name="Light Grid Accent 3" w:semiHidden="0" w:uiPriority="62" w:unhideWhenUsed="0"/>
-    <w:lsdException w:name="Medium Shading 1 Accent 3" w:semiHidden="0" w:uiPriority="63" w:unhideWhenUsed="0"/>
-    <w:lsdException w:name="Medium Shading 2 Accent 3" w:semiHidden="0" w:uiPriority="64" w:unhideWhenUsed="0"/>
-    <w:lsdException w:name="Medium List 1 Accent 3" w:semiHidden="0" w:uiPriority="65" w:unhideWhenUsed="0"/>
-    <w:lsdException w:name="Medium List 2 Accent 3" w:semiHidden="0" w:uiPriority="66" w:unhideWhenUsed="0"/>
-    <w:lsdException w:name="Medium Grid 1 Accent 3" w:semiHidden="0" w:uiPriority="67" w:unhideWhenUsed="0"/>
-    <w:lsdException w:name="Medium Grid 2 Accent 3" w:semiHidden="0" w:uiPriority="68" w:unhideWhenUsed="0"/>
-    <w:lsdException w:name="Medium Grid 3 Accent 3" w:semiHidden="0" w:uiPriority="69" w:unhideWhenUsed="0"/>
-    <w:lsdException w:name="Dark List Accent 3" w:semiHidden="0" w:uiPriority="70" w:unhideWhenUsed="0"/>
-    <w:lsdException w:name="Colorful Shading Accent 3" w:semiHidden="0" w:uiPriority="71" w:unhideWhenUsed="0"/>
-    <w:lsdException w:name="Colorful List Accent 3" w:semiHidden="0" w:uiPriority="72" w:unhideWhenUsed="0"/>
-    <w:lsdException w:name="Colorful Grid Accent 3" w:semiHidden="0" w:uiPriority="73" w:unhideWhenUsed="0"/>
-    <w:lsdException w:name="Light Shading Accent 4" w:semiHidden="0" w:uiPriority="60" w:unhideWhenUsed="0"/>
-    <w:lsdException w:name="Light List Accent 4" w:semiHidden="0" w:uiPriority="61" w:unhideWhenUsed="0"/>
-    <w:lsdException w:name="Light Grid Accent 4" w:semiHidden="0" w:uiPriority="62" w:unhideWhenUsed="0"/>
-    <w:lsdException w:name="Medium Shading 1 Accent 4" w:semiHidden="0" w:uiPriority="63" w:unhideWhenUsed="0"/>
-    <w:lsdException w:name="Medium Shading 2 Accent 4" w:semiHidden="0" w:uiPriority="64" w:unhideWhenUsed="0"/>
-    <w:lsdException w:name="Medium List 1 Accent 4" w:semiHidden="0" w:uiPriority="65" w:unhideWhenUsed="0"/>
-    <w:lsdException w:name="Medium List 2 Accent 4" w:semiHidden="0" w:uiPriority="66" w:unhideWhenUsed="0"/>
-    <w:lsdException w:name="Medium Grid 1 Accent 4" w:semiHidden="0" w:uiPriority="67" w:unhideWhenUsed="0"/>
-    <w:lsdException w:name="Medium Grid 2 Accent 4" w:semiHidden="0" w:uiPriority="68" w:unhideWhenUsed="0"/>
-    <w:lsdException w:name="Medium Grid 3 Accent 4" w:semiHidden="0" w:uiPriority="69" w:unhideWhenUsed="0"/>
-    <w:lsdException w:name="Dark List Accent 4" w:semiHidden="0" w:uiPriority="70" w:unhideWhenUsed="0"/>
-    <w:lsdException w:name="Colorful Shading Accent 4" w:semiHidden="0" w:uiPriority="71" w:unhideWhenUsed="0"/>
-    <w:lsdException w:name="Colorful List Accent 4" w:semiHidden="0" w:uiPriority="72" w:unhideWhenUsed="0"/>
-    <w:lsdException w:name="Colorful Grid Accent 4" w:semiHidden="0" w:uiPriority="73" w:unhideWhenUsed="0"/>
-    <w:lsdException w:name="Light Shading Accent 5" w:semiHidden="0" w:uiPriority="60" w:unhideWhenUsed="0"/>
-    <w:lsdException w:name="Light List Accent 5" w:semiHidden="0" w:uiPriority="61" w:unhideWhenUsed="0"/>
-    <w:lsdException w:name="Light Grid Accent 5" w:semiHidden="0" w:uiPriority="62" w:unhideWhenUsed="0"/>
-    <w:lsdException w:name="Medium Shading 1 Accent 5" w:semiHidden="0" w:uiPriority="63" w:unhideWhenUsed="0"/>
-    <w:lsdException w:name="Medium Shading 2 Accent 5" w:semiHidden="0" w:uiPriority="64" w:unhideWhenUsed="0"/>
-    <w:lsdException w:name="Medium List 1 Accent 5" w:semiHidden="0" w:uiPriority="65" w:unhideWhenUsed="0"/>
-    <w:lsdException w:name="Medium List 2 Accent 5" w:semiHidden="0" w:uiPriority="66" w:unhideWhenUsed="0"/>
-    <w:lsdException w:name="Medium Grid 1 Accent 5" w:semiHidden="0" w:uiPriority="67" w:unhideWhenUsed="0"/>
-    <w:lsdException w:name="Medium Grid 2 Accent 5" w:semiHidden="0" w:uiPriority="68" w:unhideWhenUsed="0"/>
-    <w:lsdException w:name="Medium Grid 3 Accent 5" w:semiHidden="0" w:uiPriority="69" w:unhideWhenUsed="0"/>
-    <w:lsdException w:name="Dark List Accent 5" w:semiHidden="0" w:uiPriority="70" w:unhideWhenUsed="0"/>
-    <w:lsdException w:name="Colorful Shading Accent 5" w:semiHidden="0" w:uiPriority="71" w:unhideWhenUsed="0"/>
-    <w:lsdException w:name="Colorful List Accent 5" w:semiHidden="0" w:uiPriority="72" w:unhideWhenUsed="0"/>
-    <w:lsdException w:name="Colorful Grid Accent 5" w:semiHidden="0" w:uiPriority="73" w:unhideWhenUsed="0"/>
-    <w:lsdException w:name="Light Shading Accent 6" w:semiHidden="0" w:uiPriority="60" w:unhideWhenUsed="0"/>
-    <w:lsdException w:name="Light List Accent 6" w:semiHidden="0" w:uiPriority="61" w:unhideWhenUsed="0"/>
-    <w:lsdException w:name="Light Grid Accent 6" w:semiHidden="0" w:uiPriority="62" w:unhideWhenUsed="0"/>
-    <w:lsdException w:name="Medium Shading 1 Accent 6" w:semiHidden="0" w:uiPriority="63" w:unhideWhenUsed="0"/>
-    <w:lsdException w:name="Medium Shading 2 Accent 6" w:semiHidden="0" w:uiPriority="64" w:unhideWhenUsed="0"/>
-    <w:lsdException w:name="Medium List 1 Accent 6" w:semiHidden="0" w:uiPriority="65" w:unhideWhenUsed="0"/>
-    <w:lsdException w:name="Medium List 2 Accent 6" w:semiHidden="0" w:uiPriority="66" w:unhideWhenUsed="0"/>
-    <w:lsdException w:name="Medium Grid 1 Accent 6" w:semiHidden="0" w:uiPriority="67" w:unhideWhenUsed="0"/>
-    <w:lsdException w:name="Medium Grid 2 Accent 6" w:semiHidden="0" w:uiPriority="68" w:unhideWhenUsed="0"/>
-    <w:lsdException w:name="Medium Grid 3 Accent 6" w:semiHidden="0" w:uiPriority="69" w:unhideWhenUsed="0"/>
-    <w:lsdException w:name="Dark List Accent 6" w:semiHidden="0" w:uiPriority="70" w:unhideWhenUsed="0"/>
-    <w:lsdException w:name="Colorful Shading Accent 6" w:semiHidden="0" w:uiPriority="71" w:unhideWhenUsed="0"/>
-    <w:lsdException w:name="Colorful List Accent 6" w:semiHidden="0" w:uiPriority="72" w:unhideWhenUsed="0"/>
-    <w:lsdException w:name="Colorful Grid Accent 6" w:semiHidden="0" w:uiPriority="73" w:unhideWhenUsed="0"/>
-    <w:lsdException w:name="Subtle Emphasis" w:semiHidden="0" w:uiPriority="19" w:unhideWhenUsed="0" w:qFormat="1"/>
-    <w:lsdException w:name="Intense Emphasis" w:semiHidden="0" w:uiPriority="21" w:unhideWhenUsed="0" w:qFormat="1"/>
-    <w:lsdException w:name="Subtle Reference" w:semiHidden="0" w:uiPriority="31" w:unhideWhenUsed="0" w:qFormat="1"/>
-    <w:lsdException w:name="Intense Reference" w:semiHidden="0" w:uiPriority="32" w:unhideWhenUsed="0" w:qFormat="1"/>
-    <w:lsdException w:name="Book Title" w:semiHidden="0" w:uiPriority="33" w:unhideWhenUsed="0" w:qFormat="1"/>
-    <w:lsdException w:name="Bibliography" w:uiPriority="37"/>
-    <w:lsdException w:name="TOC Heading" w:uiPriority="39" w:qFormat="1"/>
-  </w:latentStyles>
-  <w:style w:type="paragraph" w:default="1" w:styleId="Normalny">
-    <w:name w:val="Normal"/>
-    <w:qFormat/>
-  </w:style>
-  <w:style w:type="character" w:default="1" w:styleId="Domylnaczcionkaakapitu">
-    <w:name w:val="Default Paragraph Font"/>
-    <w:uiPriority w:val="1"/>
-    <w:semiHidden/>
-    <w:unhideWhenUsed/>
-  </w:style>
-  <w:style w:type="table" w:default="1" w:styleId="Standardowy">
-    <w:name w:val="Normal Table"/>
-    <w:uiPriority w:val="99"/>
-    <w:semiHidden/>
-    <w:unhideWhenUsed/>
-    <w:qFormat/>
-    <w:tblPr>
-      <w:tblInd w:w="0" w:type="dxa"/>
-      <w:tblCellMar>
-        <w:top w:w="0" w:type="dxa"/>
-        <w:left w:w="108" w:type="dxa"/>
-        <w:bottom w:w="0" w:type="dxa"/>
-        <w:right w:w="108" w:type="dxa"/>
-      </w:tblCellMar>
-    </w:tblPr>
-  </w:style>
-  <w:style w:type="numbering" w:default="1" w:styleId="Bezlisty">
-    <w:name w:val="No List"/>
-    <w:uiPriority w:val="99"/>
-    <w:semiHidden/>
-    <w:unhideWhenUsed/>
-  </w:style>
-  <w:style w:type="paragraph" w:customStyle="1" w:styleId="039A00B259554978A00D863F3839A1B5">
-    <w:name w:val="039A00B259554978A00D863F3839A1B5"/>
-    <w:rsid w:val="00341785"/>
-  </w:style>
-  <w:style w:type="paragraph" w:customStyle="1" w:styleId="982E198E1FCE4975922B05A729426694">
-    <w:name w:val="982E198E1FCE4975922B05A729426694"/>
-    <w:rsid w:val="00341785"/>
-  </w:style>
-  <w:style w:type="paragraph" w:customStyle="1" w:styleId="097C6DFBC88048B390796099DA191DAD">
-    <w:name w:val="097C6DFBC88048B390796099DA191DAD"/>
-    <w:rsid w:val="00341785"/>
-  </w:style>
-  <w:style w:type="character" w:styleId="Tekstzastpczy">
-    <w:name w:val="Placeholder Text"/>
-    <w:basedOn w:val="Domylnaczcionkaakapitu"/>
-    <w:uiPriority w:val="99"/>
-    <w:semiHidden/>
-    <w:rsid w:val="00341785"/>
-    <w:rPr>
-      <w:color w:val="808080"/>
-    </w:rPr>
-  </w:style>
-</w:styles>
-</file>
-
-<file path=word/glossary/webSettings.xml><?xml version="1.0" encoding="utf-8"?>
-<w:webSettings xmlns:r="http://schemas.openxmlformats.org/officeDocument/2006/relationships" xmlns:w="http://schemas.openxmlformats.org/wordprocessingml/2006/main">
-  <w:optimizeForBrowser/>
-</w:webSettings>
-</file>
-
 <file path=word/theme/theme1.xml><?xml version="1.0" encoding="utf-8"?>
 <a:theme xmlns:a="http://schemas.openxmlformats.org/drawingml/2006/main" name="Motyw pakietu Office">
   <a:themeElements>

</xml_diff>